<commit_message>
Report - Use Cases and Normalization
</commit_message>
<xml_diff>
--- a/Final Report.docx
+++ b/Final Report.docx
@@ -58,16 +58,14 @@
           <w:t>JCarpenter11@winona.edu</w:t>
         </w:r>
       </w:hyperlink>
-    </w:p>
-    <w:p>
-      <w:pPr>
-        <w:jc w:val="center"/>
-        <w:rPr>
-          <w:rFonts w:ascii="Times New Roman" w:hAnsi="Times New Roman" w:cs="Times New Roman"/>
-          <w:sz w:val="24"/>
-          <w:szCs w:val="24"/>
-        </w:rPr>
-      </w:pPr>
+      <w:r>
+        <w:rPr>
+          <w:rFonts w:ascii="Times New Roman" w:hAnsi="Times New Roman" w:cs="Times New Roman"/>
+          <w:sz w:val="24"/>
+          <w:szCs w:val="24"/>
+        </w:rPr>
+        <w:t xml:space="preserve"> </w:t>
+      </w:r>
       <w:hyperlink r:id="rId5" w:history="1">
         <w:r>
           <w:rPr>
@@ -79,16 +77,14 @@
           <w:t>MGerber11@winona.edu</w:t>
         </w:r>
       </w:hyperlink>
-    </w:p>
-    <w:p>
-      <w:pPr>
-        <w:jc w:val="center"/>
-        <w:rPr>
-          <w:rFonts w:ascii="Times New Roman" w:hAnsi="Times New Roman" w:cs="Times New Roman"/>
-          <w:sz w:val="24"/>
-          <w:szCs w:val="24"/>
-        </w:rPr>
-      </w:pPr>
+      <w:r>
+        <w:rPr>
+          <w:rFonts w:ascii="Times New Roman" w:hAnsi="Times New Roman" w:cs="Times New Roman"/>
+          <w:sz w:val="24"/>
+          <w:szCs w:val="24"/>
+        </w:rPr>
+        <w:t xml:space="preserve"> </w:t>
+      </w:r>
       <w:r>
         <w:rPr>
           <w:rFonts w:ascii="Times New Roman" w:hAnsi="Times New Roman" w:cs="Times New Roman"/>
@@ -122,6 +118,14 @@
         </w:rPr>
         <w:t xml:space="preserve">Our project is the back end database for handling the information related to a game database. </w:t>
       </w:r>
+      <w:r>
+        <w:rPr>
+          <w:rFonts w:ascii="Times New Roman" w:hAnsi="Times New Roman" w:cs="Times New Roman"/>
+          <w:sz w:val="24"/>
+          <w:szCs w:val="24"/>
+        </w:rPr>
+        <w:t>The database contains game content on which users read and interact with. Admins can add content, users use content, and there are allowances for local instances of data like quests.</w:t>
+      </w:r>
     </w:p>
     <w:p>
       <w:pPr>
@@ -138,7 +142,31 @@
           <w:szCs w:val="24"/>
         </w:rPr>
         <w:tab/>
-        <w:t>The data we have comes from the Blizzard World of Warcraft database. Using a supplied API we pull data on users, quests, guilds, etc. We hand generate purchase data and personal user data as this is not available to us.</w:t>
+        <w:t>The data we have comes from the Blizzard World of Warcraft database. Using a supplied API we pull data on users, quests, guilds, etc.</w:t>
+      </w:r>
+      <w:r>
+        <w:rPr>
+          <w:rFonts w:ascii="Times New Roman" w:hAnsi="Times New Roman" w:cs="Times New Roman"/>
+          <w:sz w:val="24"/>
+          <w:szCs w:val="24"/>
+        </w:rPr>
+        <w:t xml:space="preserve"> This fills out our quests, guilds, and most of the content data.</w:t>
+      </w:r>
+      <w:r>
+        <w:rPr>
+          <w:rFonts w:ascii="Times New Roman" w:hAnsi="Times New Roman" w:cs="Times New Roman"/>
+          <w:sz w:val="24"/>
+          <w:szCs w:val="24"/>
+        </w:rPr>
+        <w:t xml:space="preserve"> We hand generate purchase data and personal user data as this is not available to us.</w:t>
+      </w:r>
+      <w:r>
+        <w:rPr>
+          <w:rFonts w:ascii="Times New Roman" w:hAnsi="Times New Roman" w:cs="Times New Roman"/>
+          <w:sz w:val="24"/>
+          <w:szCs w:val="24"/>
+        </w:rPr>
+        <w:t xml:space="preserve"> Pulling the data from the API we store it in bulk on our end in various tables.</w:t>
       </w:r>
     </w:p>
     <w:p>
@@ -221,6 +249,1240 @@
             </a:graphic>
           </wp:inline>
         </w:drawing>
+      </w:r>
+    </w:p>
+    <w:p>
+      <w:pPr>
+        <w:rPr>
+          <w:rFonts w:ascii="Times New Roman" w:hAnsi="Times New Roman" w:cs="Times New Roman"/>
+          <w:sz w:val="24"/>
+          <w:szCs w:val="24"/>
+        </w:rPr>
+      </w:pPr>
+      <w:r>
+        <w:rPr>
+          <w:rFonts w:ascii="Times New Roman" w:hAnsi="Times New Roman" w:cs="Times New Roman"/>
+          <w:sz w:val="24"/>
+          <w:szCs w:val="24"/>
+        </w:rPr>
+        <w:t>Relational List:</w:t>
+      </w:r>
+    </w:p>
+    <w:p>
+      <w:pPr>
+        <w:rPr>
+          <w:rFonts w:ascii="Times New Roman" w:hAnsi="Times New Roman" w:cs="Times New Roman"/>
+          <w:sz w:val="24"/>
+          <w:szCs w:val="24"/>
+        </w:rPr>
+      </w:pPr>
+      <w:r>
+        <w:rPr>
+          <w:rFonts w:ascii="Times New Roman" w:hAnsi="Times New Roman" w:cs="Times New Roman"/>
+          <w:sz w:val="24"/>
+          <w:szCs w:val="24"/>
+        </w:rPr>
+        <w:t>===Database wom</w:t>
+      </w:r>
+    </w:p>
+    <w:p>
+      <w:pPr>
+        <w:rPr>
+          <w:rFonts w:ascii="Times New Roman" w:hAnsi="Times New Roman" w:cs="Times New Roman"/>
+          <w:sz w:val="24"/>
+          <w:szCs w:val="24"/>
+        </w:rPr>
+      </w:pPr>
+    </w:p>
+    <w:p>
+      <w:pPr>
+        <w:rPr>
+          <w:rFonts w:ascii="Times New Roman" w:hAnsi="Times New Roman" w:cs="Times New Roman"/>
+          <w:sz w:val="24"/>
+          <w:szCs w:val="24"/>
+        </w:rPr>
+      </w:pPr>
+      <w:r>
+        <w:rPr>
+          <w:rFonts w:ascii="Times New Roman" w:hAnsi="Times New Roman" w:cs="Times New Roman"/>
+          <w:sz w:val="24"/>
+          <w:szCs w:val="24"/>
+        </w:rPr>
+        <w:lastRenderedPageBreak/>
+        <w:t>== Table structure for table guild</w:t>
+      </w:r>
+    </w:p>
+    <w:p>
+      <w:pPr>
+        <w:rPr>
+          <w:rFonts w:ascii="Times New Roman" w:hAnsi="Times New Roman" w:cs="Times New Roman"/>
+          <w:sz w:val="24"/>
+          <w:szCs w:val="24"/>
+        </w:rPr>
+      </w:pPr>
+    </w:p>
+    <w:p>
+      <w:pPr>
+        <w:rPr>
+          <w:rFonts w:ascii="Times New Roman" w:hAnsi="Times New Roman" w:cs="Times New Roman"/>
+          <w:sz w:val="24"/>
+          <w:szCs w:val="24"/>
+        </w:rPr>
+      </w:pPr>
+      <w:r>
+        <w:rPr>
+          <w:rFonts w:ascii="Times New Roman" w:hAnsi="Times New Roman" w:cs="Times New Roman"/>
+          <w:sz w:val="24"/>
+          <w:szCs w:val="24"/>
+        </w:rPr>
+        <w:t>|------</w:t>
+      </w:r>
+    </w:p>
+    <w:p>
+      <w:pPr>
+        <w:rPr>
+          <w:rFonts w:ascii="Times New Roman" w:hAnsi="Times New Roman" w:cs="Times New Roman"/>
+          <w:sz w:val="24"/>
+          <w:szCs w:val="24"/>
+        </w:rPr>
+      </w:pPr>
+      <w:r>
+        <w:rPr>
+          <w:rFonts w:ascii="Times New Roman" w:hAnsi="Times New Roman" w:cs="Times New Roman"/>
+          <w:sz w:val="24"/>
+          <w:szCs w:val="24"/>
+        </w:rPr>
+        <w:t>|Column|Type|Null|Default</w:t>
+      </w:r>
+    </w:p>
+    <w:p>
+      <w:pPr>
+        <w:rPr>
+          <w:rFonts w:ascii="Times New Roman" w:hAnsi="Times New Roman" w:cs="Times New Roman"/>
+          <w:sz w:val="24"/>
+          <w:szCs w:val="24"/>
+        </w:rPr>
+      </w:pPr>
+      <w:r>
+        <w:rPr>
+          <w:rFonts w:ascii="Times New Roman" w:hAnsi="Times New Roman" w:cs="Times New Roman"/>
+          <w:sz w:val="24"/>
+          <w:szCs w:val="24"/>
+        </w:rPr>
+        <w:t>|------</w:t>
+      </w:r>
+    </w:p>
+    <w:p>
+      <w:pPr>
+        <w:rPr>
+          <w:rFonts w:ascii="Times New Roman" w:hAnsi="Times New Roman" w:cs="Times New Roman"/>
+          <w:sz w:val="24"/>
+          <w:szCs w:val="24"/>
+        </w:rPr>
+      </w:pPr>
+      <w:r>
+        <w:rPr>
+          <w:rFonts w:ascii="Times New Roman" w:hAnsi="Times New Roman" w:cs="Times New Roman"/>
+          <w:sz w:val="24"/>
+          <w:szCs w:val="24"/>
+        </w:rPr>
+        <w:t>|guild_title|varchar(30)|No|</w:t>
+      </w:r>
+    </w:p>
+    <w:p>
+      <w:pPr>
+        <w:rPr>
+          <w:rFonts w:ascii="Times New Roman" w:hAnsi="Times New Roman" w:cs="Times New Roman"/>
+          <w:sz w:val="24"/>
+          <w:szCs w:val="24"/>
+        </w:rPr>
+      </w:pPr>
+      <w:r>
+        <w:rPr>
+          <w:rFonts w:ascii="Times New Roman" w:hAnsi="Times New Roman" w:cs="Times New Roman"/>
+          <w:sz w:val="24"/>
+          <w:szCs w:val="24"/>
+        </w:rPr>
+        <w:t>|//**account_number**//|varchar(45)|No|</w:t>
+      </w:r>
+    </w:p>
+    <w:p>
+      <w:pPr>
+        <w:rPr>
+          <w:rFonts w:ascii="Times New Roman" w:hAnsi="Times New Roman" w:cs="Times New Roman"/>
+          <w:sz w:val="24"/>
+          <w:szCs w:val="24"/>
+        </w:rPr>
+      </w:pPr>
+      <w:r>
+        <w:rPr>
+          <w:rFonts w:ascii="Times New Roman" w:hAnsi="Times New Roman" w:cs="Times New Roman"/>
+          <w:sz w:val="24"/>
+          <w:szCs w:val="24"/>
+        </w:rPr>
+        <w:t>|leaderflag|tinyint(1)|No|</w:t>
+      </w:r>
+    </w:p>
+    <w:p>
+      <w:pPr>
+        <w:rPr>
+          <w:rFonts w:ascii="Times New Roman" w:hAnsi="Times New Roman" w:cs="Times New Roman"/>
+          <w:sz w:val="24"/>
+          <w:szCs w:val="24"/>
+        </w:rPr>
+      </w:pPr>
+      <w:r>
+        <w:rPr>
+          <w:rFonts w:ascii="Times New Roman" w:hAnsi="Times New Roman" w:cs="Times New Roman"/>
+          <w:sz w:val="24"/>
+          <w:szCs w:val="24"/>
+        </w:rPr>
+        <w:t>== Dumping data for table guild</w:t>
+      </w:r>
+    </w:p>
+    <w:p>
+      <w:pPr>
+        <w:rPr>
+          <w:rFonts w:ascii="Times New Roman" w:hAnsi="Times New Roman" w:cs="Times New Roman"/>
+          <w:sz w:val="24"/>
+          <w:szCs w:val="24"/>
+        </w:rPr>
+      </w:pPr>
+    </w:p>
+    <w:p>
+      <w:pPr>
+        <w:rPr>
+          <w:rFonts w:ascii="Times New Roman" w:hAnsi="Times New Roman" w:cs="Times New Roman"/>
+          <w:sz w:val="24"/>
+          <w:szCs w:val="24"/>
+        </w:rPr>
+      </w:pPr>
+      <w:r>
+        <w:rPr>
+          <w:rFonts w:ascii="Times New Roman" w:hAnsi="Times New Roman" w:cs="Times New Roman"/>
+          <w:sz w:val="24"/>
+          <w:szCs w:val="24"/>
+        </w:rPr>
+        <w:t>== Table structure for table purchase_table</w:t>
+      </w:r>
+    </w:p>
+    <w:p>
+      <w:pPr>
+        <w:rPr>
+          <w:rFonts w:ascii="Times New Roman" w:hAnsi="Times New Roman" w:cs="Times New Roman"/>
+          <w:sz w:val="24"/>
+          <w:szCs w:val="24"/>
+        </w:rPr>
+      </w:pPr>
+    </w:p>
+    <w:p>
+      <w:pPr>
+        <w:rPr>
+          <w:rFonts w:ascii="Times New Roman" w:hAnsi="Times New Roman" w:cs="Times New Roman"/>
+          <w:sz w:val="24"/>
+          <w:szCs w:val="24"/>
+        </w:rPr>
+      </w:pPr>
+      <w:r>
+        <w:rPr>
+          <w:rFonts w:ascii="Times New Roman" w:hAnsi="Times New Roman" w:cs="Times New Roman"/>
+          <w:sz w:val="24"/>
+          <w:szCs w:val="24"/>
+        </w:rPr>
+        <w:t>|------</w:t>
+      </w:r>
+    </w:p>
+    <w:p>
+      <w:pPr>
+        <w:rPr>
+          <w:rFonts w:ascii="Times New Roman" w:hAnsi="Times New Roman" w:cs="Times New Roman"/>
+          <w:sz w:val="24"/>
+          <w:szCs w:val="24"/>
+        </w:rPr>
+      </w:pPr>
+      <w:r>
+        <w:rPr>
+          <w:rFonts w:ascii="Times New Roman" w:hAnsi="Times New Roman" w:cs="Times New Roman"/>
+          <w:sz w:val="24"/>
+          <w:szCs w:val="24"/>
+        </w:rPr>
+        <w:t>|Column|Type|Null|Default</w:t>
+      </w:r>
+    </w:p>
+    <w:p>
+      <w:pPr>
+        <w:rPr>
+          <w:rFonts w:ascii="Times New Roman" w:hAnsi="Times New Roman" w:cs="Times New Roman"/>
+          <w:sz w:val="24"/>
+          <w:szCs w:val="24"/>
+        </w:rPr>
+      </w:pPr>
+      <w:r>
+        <w:rPr>
+          <w:rFonts w:ascii="Times New Roman" w:hAnsi="Times New Roman" w:cs="Times New Roman"/>
+          <w:sz w:val="24"/>
+          <w:szCs w:val="24"/>
+        </w:rPr>
+        <w:t>|------</w:t>
+      </w:r>
+    </w:p>
+    <w:p>
+      <w:pPr>
+        <w:rPr>
+          <w:rFonts w:ascii="Times New Roman" w:hAnsi="Times New Roman" w:cs="Times New Roman"/>
+          <w:sz w:val="24"/>
+          <w:szCs w:val="24"/>
+        </w:rPr>
+      </w:pPr>
+      <w:r>
+        <w:rPr>
+          <w:rFonts w:ascii="Times New Roman" w:hAnsi="Times New Roman" w:cs="Times New Roman"/>
+          <w:sz w:val="24"/>
+          <w:szCs w:val="24"/>
+        </w:rPr>
+        <w:t>|//**account_number**//|int(11)|No|</w:t>
+      </w:r>
+    </w:p>
+    <w:p>
+      <w:pPr>
+        <w:rPr>
+          <w:rFonts w:ascii="Times New Roman" w:hAnsi="Times New Roman" w:cs="Times New Roman"/>
+          <w:sz w:val="24"/>
+          <w:szCs w:val="24"/>
+        </w:rPr>
+      </w:pPr>
+      <w:r>
+        <w:rPr>
+          <w:rFonts w:ascii="Times New Roman" w:hAnsi="Times New Roman" w:cs="Times New Roman"/>
+          <w:sz w:val="24"/>
+          <w:szCs w:val="24"/>
+        </w:rPr>
+        <w:t>|card_number|varchar(20)|No|</w:t>
+      </w:r>
+    </w:p>
+    <w:p>
+      <w:pPr>
+        <w:rPr>
+          <w:rFonts w:ascii="Times New Roman" w:hAnsi="Times New Roman" w:cs="Times New Roman"/>
+          <w:sz w:val="24"/>
+          <w:szCs w:val="24"/>
+        </w:rPr>
+      </w:pPr>
+      <w:r>
+        <w:rPr>
+          <w:rFonts w:ascii="Times New Roman" w:hAnsi="Times New Roman" w:cs="Times New Roman"/>
+          <w:sz w:val="24"/>
+          <w:szCs w:val="24"/>
+        </w:rPr>
+        <w:t>|card_type|varchar(35)|No|</w:t>
+      </w:r>
+    </w:p>
+    <w:p>
+      <w:pPr>
+        <w:rPr>
+          <w:rFonts w:ascii="Times New Roman" w:hAnsi="Times New Roman" w:cs="Times New Roman"/>
+          <w:sz w:val="24"/>
+          <w:szCs w:val="24"/>
+        </w:rPr>
+      </w:pPr>
+      <w:r>
+        <w:rPr>
+          <w:rFonts w:ascii="Times New Roman" w:hAnsi="Times New Roman" w:cs="Times New Roman"/>
+          <w:sz w:val="24"/>
+          <w:szCs w:val="24"/>
+        </w:rPr>
+        <w:t>|first_name|varchar(20)|No|</w:t>
+      </w:r>
+    </w:p>
+    <w:p>
+      <w:pPr>
+        <w:rPr>
+          <w:rFonts w:ascii="Times New Roman" w:hAnsi="Times New Roman" w:cs="Times New Roman"/>
+          <w:sz w:val="24"/>
+          <w:szCs w:val="24"/>
+        </w:rPr>
+      </w:pPr>
+      <w:r>
+        <w:rPr>
+          <w:rFonts w:ascii="Times New Roman" w:hAnsi="Times New Roman" w:cs="Times New Roman"/>
+          <w:sz w:val="24"/>
+          <w:szCs w:val="24"/>
+        </w:rPr>
+        <w:t>|last_name|varchar(20)|No|</w:t>
+      </w:r>
+    </w:p>
+    <w:p>
+      <w:pPr>
+        <w:rPr>
+          <w:rFonts w:ascii="Times New Roman" w:hAnsi="Times New Roman" w:cs="Times New Roman"/>
+          <w:sz w:val="24"/>
+          <w:szCs w:val="24"/>
+        </w:rPr>
+      </w:pPr>
+      <w:r>
+        <w:rPr>
+          <w:rFonts w:ascii="Times New Roman" w:hAnsi="Times New Roman" w:cs="Times New Roman"/>
+          <w:sz w:val="24"/>
+          <w:szCs w:val="24"/>
+        </w:rPr>
+        <w:t>|date|varchar(20)|No|</w:t>
+      </w:r>
+    </w:p>
+    <w:p>
+      <w:pPr>
+        <w:rPr>
+          <w:rFonts w:ascii="Times New Roman" w:hAnsi="Times New Roman" w:cs="Times New Roman"/>
+          <w:sz w:val="24"/>
+          <w:szCs w:val="24"/>
+        </w:rPr>
+      </w:pPr>
+      <w:r>
+        <w:rPr>
+          <w:rFonts w:ascii="Times New Roman" w:hAnsi="Times New Roman" w:cs="Times New Roman"/>
+          <w:sz w:val="24"/>
+          <w:szCs w:val="24"/>
+        </w:rPr>
+        <w:t>== Dumping data for table purchase_table</w:t>
+      </w:r>
+    </w:p>
+    <w:p>
+      <w:pPr>
+        <w:rPr>
+          <w:rFonts w:ascii="Times New Roman" w:hAnsi="Times New Roman" w:cs="Times New Roman"/>
+          <w:sz w:val="24"/>
+          <w:szCs w:val="24"/>
+        </w:rPr>
+      </w:pPr>
+    </w:p>
+    <w:p>
+      <w:pPr>
+        <w:rPr>
+          <w:rFonts w:ascii="Times New Roman" w:hAnsi="Times New Roman" w:cs="Times New Roman"/>
+          <w:sz w:val="24"/>
+          <w:szCs w:val="24"/>
+        </w:rPr>
+      </w:pPr>
+      <w:r>
+        <w:rPr>
+          <w:rFonts w:ascii="Times New Roman" w:hAnsi="Times New Roman" w:cs="Times New Roman"/>
+          <w:sz w:val="24"/>
+          <w:szCs w:val="24"/>
+        </w:rPr>
+        <w:t>== Table structure for table quests</w:t>
+      </w:r>
+    </w:p>
+    <w:p>
+      <w:pPr>
+        <w:rPr>
+          <w:rFonts w:ascii="Times New Roman" w:hAnsi="Times New Roman" w:cs="Times New Roman"/>
+          <w:sz w:val="24"/>
+          <w:szCs w:val="24"/>
+        </w:rPr>
+      </w:pPr>
+    </w:p>
+    <w:p>
+      <w:pPr>
+        <w:rPr>
+          <w:rFonts w:ascii="Times New Roman" w:hAnsi="Times New Roman" w:cs="Times New Roman"/>
+          <w:sz w:val="24"/>
+          <w:szCs w:val="24"/>
+        </w:rPr>
+      </w:pPr>
+      <w:r>
+        <w:rPr>
+          <w:rFonts w:ascii="Times New Roman" w:hAnsi="Times New Roman" w:cs="Times New Roman"/>
+          <w:sz w:val="24"/>
+          <w:szCs w:val="24"/>
+        </w:rPr>
+        <w:t>|------</w:t>
+      </w:r>
+    </w:p>
+    <w:p>
+      <w:pPr>
+        <w:rPr>
+          <w:rFonts w:ascii="Times New Roman" w:hAnsi="Times New Roman" w:cs="Times New Roman"/>
+          <w:sz w:val="24"/>
+          <w:szCs w:val="24"/>
+        </w:rPr>
+      </w:pPr>
+      <w:r>
+        <w:rPr>
+          <w:rFonts w:ascii="Times New Roman" w:hAnsi="Times New Roman" w:cs="Times New Roman"/>
+          <w:sz w:val="24"/>
+          <w:szCs w:val="24"/>
+        </w:rPr>
+        <w:t>|Column|Type|Null|Default</w:t>
+      </w:r>
+    </w:p>
+    <w:p>
+      <w:pPr>
+        <w:rPr>
+          <w:rFonts w:ascii="Times New Roman" w:hAnsi="Times New Roman" w:cs="Times New Roman"/>
+          <w:sz w:val="24"/>
+          <w:szCs w:val="24"/>
+        </w:rPr>
+      </w:pPr>
+      <w:r>
+        <w:rPr>
+          <w:rFonts w:ascii="Times New Roman" w:hAnsi="Times New Roman" w:cs="Times New Roman"/>
+          <w:sz w:val="24"/>
+          <w:szCs w:val="24"/>
+        </w:rPr>
+        <w:t>|------</w:t>
+      </w:r>
+    </w:p>
+    <w:p>
+      <w:pPr>
+        <w:rPr>
+          <w:rFonts w:ascii="Times New Roman" w:hAnsi="Times New Roman" w:cs="Times New Roman"/>
+          <w:sz w:val="24"/>
+          <w:szCs w:val="24"/>
+        </w:rPr>
+      </w:pPr>
+      <w:r>
+        <w:rPr>
+          <w:rFonts w:ascii="Times New Roman" w:hAnsi="Times New Roman" w:cs="Times New Roman"/>
+          <w:sz w:val="24"/>
+          <w:szCs w:val="24"/>
+        </w:rPr>
+        <w:lastRenderedPageBreak/>
+        <w:t>|//**quest_id**//|int(11)|No|</w:t>
+      </w:r>
+    </w:p>
+    <w:p>
+      <w:pPr>
+        <w:rPr>
+          <w:rFonts w:ascii="Times New Roman" w:hAnsi="Times New Roman" w:cs="Times New Roman"/>
+          <w:sz w:val="24"/>
+          <w:szCs w:val="24"/>
+        </w:rPr>
+      </w:pPr>
+      <w:r>
+        <w:rPr>
+          <w:rFonts w:ascii="Times New Roman" w:hAnsi="Times New Roman" w:cs="Times New Roman"/>
+          <w:sz w:val="24"/>
+          <w:szCs w:val="24"/>
+        </w:rPr>
+        <w:t>|quest_title|varchar(125)|No|</w:t>
+      </w:r>
+    </w:p>
+    <w:p>
+      <w:pPr>
+        <w:rPr>
+          <w:rFonts w:ascii="Times New Roman" w:hAnsi="Times New Roman" w:cs="Times New Roman"/>
+          <w:sz w:val="24"/>
+          <w:szCs w:val="24"/>
+        </w:rPr>
+      </w:pPr>
+      <w:r>
+        <w:rPr>
+          <w:rFonts w:ascii="Times New Roman" w:hAnsi="Times New Roman" w:cs="Times New Roman"/>
+          <w:sz w:val="24"/>
+          <w:szCs w:val="24"/>
+        </w:rPr>
+        <w:t>|quest_reqlvl|int(11)|No|</w:t>
+      </w:r>
+    </w:p>
+    <w:p>
+      <w:pPr>
+        <w:rPr>
+          <w:rFonts w:ascii="Times New Roman" w:hAnsi="Times New Roman" w:cs="Times New Roman"/>
+          <w:sz w:val="24"/>
+          <w:szCs w:val="24"/>
+        </w:rPr>
+      </w:pPr>
+      <w:r>
+        <w:rPr>
+          <w:rFonts w:ascii="Times New Roman" w:hAnsi="Times New Roman" w:cs="Times New Roman"/>
+          <w:sz w:val="24"/>
+          <w:szCs w:val="24"/>
+        </w:rPr>
+        <w:t>== Dumping data for table quests</w:t>
+      </w:r>
+    </w:p>
+    <w:p>
+      <w:pPr>
+        <w:rPr>
+          <w:rFonts w:ascii="Times New Roman" w:hAnsi="Times New Roman" w:cs="Times New Roman"/>
+          <w:sz w:val="24"/>
+          <w:szCs w:val="24"/>
+        </w:rPr>
+      </w:pPr>
+    </w:p>
+    <w:p>
+      <w:pPr>
+        <w:rPr>
+          <w:rFonts w:ascii="Times New Roman" w:hAnsi="Times New Roman" w:cs="Times New Roman"/>
+          <w:sz w:val="24"/>
+          <w:szCs w:val="24"/>
+        </w:rPr>
+      </w:pPr>
+      <w:r>
+        <w:rPr>
+          <w:rFonts w:ascii="Times New Roman" w:hAnsi="Times New Roman" w:cs="Times New Roman"/>
+          <w:sz w:val="24"/>
+          <w:szCs w:val="24"/>
+        </w:rPr>
+        <w:t>== Table structure for table user</w:t>
+      </w:r>
+    </w:p>
+    <w:p>
+      <w:pPr>
+        <w:rPr>
+          <w:rFonts w:ascii="Times New Roman" w:hAnsi="Times New Roman" w:cs="Times New Roman"/>
+          <w:sz w:val="24"/>
+          <w:szCs w:val="24"/>
+        </w:rPr>
+      </w:pPr>
+    </w:p>
+    <w:p>
+      <w:pPr>
+        <w:rPr>
+          <w:rFonts w:ascii="Times New Roman" w:hAnsi="Times New Roman" w:cs="Times New Roman"/>
+          <w:sz w:val="24"/>
+          <w:szCs w:val="24"/>
+        </w:rPr>
+      </w:pPr>
+      <w:r>
+        <w:rPr>
+          <w:rFonts w:ascii="Times New Roman" w:hAnsi="Times New Roman" w:cs="Times New Roman"/>
+          <w:sz w:val="24"/>
+          <w:szCs w:val="24"/>
+        </w:rPr>
+        <w:t>|------</w:t>
+      </w:r>
+    </w:p>
+    <w:p>
+      <w:pPr>
+        <w:rPr>
+          <w:rFonts w:ascii="Times New Roman" w:hAnsi="Times New Roman" w:cs="Times New Roman"/>
+          <w:sz w:val="24"/>
+          <w:szCs w:val="24"/>
+        </w:rPr>
+      </w:pPr>
+      <w:r>
+        <w:rPr>
+          <w:rFonts w:ascii="Times New Roman" w:hAnsi="Times New Roman" w:cs="Times New Roman"/>
+          <w:sz w:val="24"/>
+          <w:szCs w:val="24"/>
+        </w:rPr>
+        <w:t>|Column|Type|Null|Default</w:t>
+      </w:r>
+    </w:p>
+    <w:p>
+      <w:pPr>
+        <w:rPr>
+          <w:rFonts w:ascii="Times New Roman" w:hAnsi="Times New Roman" w:cs="Times New Roman"/>
+          <w:sz w:val="24"/>
+          <w:szCs w:val="24"/>
+        </w:rPr>
+      </w:pPr>
+      <w:r>
+        <w:rPr>
+          <w:rFonts w:ascii="Times New Roman" w:hAnsi="Times New Roman" w:cs="Times New Roman"/>
+          <w:sz w:val="24"/>
+          <w:szCs w:val="24"/>
+        </w:rPr>
+        <w:t>|------</w:t>
+      </w:r>
+    </w:p>
+    <w:p>
+      <w:pPr>
+        <w:rPr>
+          <w:rFonts w:ascii="Times New Roman" w:hAnsi="Times New Roman" w:cs="Times New Roman"/>
+          <w:sz w:val="24"/>
+          <w:szCs w:val="24"/>
+        </w:rPr>
+      </w:pPr>
+      <w:r>
+        <w:rPr>
+          <w:rFonts w:ascii="Times New Roman" w:hAnsi="Times New Roman" w:cs="Times New Roman"/>
+          <w:sz w:val="24"/>
+          <w:szCs w:val="24"/>
+        </w:rPr>
+        <w:t>|//**account_number**//|int(35)|No|</w:t>
+      </w:r>
+    </w:p>
+    <w:p>
+      <w:pPr>
+        <w:rPr>
+          <w:rFonts w:ascii="Times New Roman" w:hAnsi="Times New Roman" w:cs="Times New Roman"/>
+          <w:sz w:val="24"/>
+          <w:szCs w:val="24"/>
+        </w:rPr>
+      </w:pPr>
+      <w:r>
+        <w:rPr>
+          <w:rFonts w:ascii="Times New Roman" w:hAnsi="Times New Roman" w:cs="Times New Roman"/>
+          <w:sz w:val="24"/>
+          <w:szCs w:val="24"/>
+        </w:rPr>
+        <w:t>|**user_name**|varchar(45)|Yes|NULL</w:t>
+      </w:r>
+    </w:p>
+    <w:p>
+      <w:pPr>
+        <w:rPr>
+          <w:rFonts w:ascii="Times New Roman" w:hAnsi="Times New Roman" w:cs="Times New Roman"/>
+          <w:sz w:val="24"/>
+          <w:szCs w:val="24"/>
+        </w:rPr>
+      </w:pPr>
+      <w:r>
+        <w:rPr>
+          <w:rFonts w:ascii="Times New Roman" w:hAnsi="Times New Roman" w:cs="Times New Roman"/>
+          <w:sz w:val="24"/>
+          <w:szCs w:val="24"/>
+        </w:rPr>
+        <w:t>|first_name|varchar(45)|No|</w:t>
+      </w:r>
+    </w:p>
+    <w:p>
+      <w:pPr>
+        <w:rPr>
+          <w:rFonts w:ascii="Times New Roman" w:hAnsi="Times New Roman" w:cs="Times New Roman"/>
+          <w:sz w:val="24"/>
+          <w:szCs w:val="24"/>
+        </w:rPr>
+      </w:pPr>
+      <w:r>
+        <w:rPr>
+          <w:rFonts w:ascii="Times New Roman" w:hAnsi="Times New Roman" w:cs="Times New Roman"/>
+          <w:sz w:val="24"/>
+          <w:szCs w:val="24"/>
+        </w:rPr>
+        <w:t>|last_name|varchar(45)|No|</w:t>
+      </w:r>
+    </w:p>
+    <w:p>
+      <w:pPr>
+        <w:rPr>
+          <w:rFonts w:ascii="Times New Roman" w:hAnsi="Times New Roman" w:cs="Times New Roman"/>
+          <w:sz w:val="24"/>
+          <w:szCs w:val="24"/>
+        </w:rPr>
+      </w:pPr>
+      <w:r>
+        <w:rPr>
+          <w:rFonts w:ascii="Times New Roman" w:hAnsi="Times New Roman" w:cs="Times New Roman"/>
+          <w:sz w:val="24"/>
+          <w:szCs w:val="24"/>
+        </w:rPr>
+        <w:t>|password|varchar(45)|No|</w:t>
+      </w:r>
+    </w:p>
+    <w:p>
+      <w:pPr>
+        <w:rPr>
+          <w:rFonts w:ascii="Times New Roman" w:hAnsi="Times New Roman" w:cs="Times New Roman"/>
+          <w:sz w:val="24"/>
+          <w:szCs w:val="24"/>
+        </w:rPr>
+      </w:pPr>
+      <w:r>
+        <w:rPr>
+          <w:rFonts w:ascii="Times New Roman" w:hAnsi="Times New Roman" w:cs="Times New Roman"/>
+          <w:sz w:val="24"/>
+          <w:szCs w:val="24"/>
+        </w:rPr>
+        <w:t>== Dumping data for table user</w:t>
+      </w:r>
+    </w:p>
+    <w:p>
+      <w:pPr>
+        <w:rPr>
+          <w:rFonts w:ascii="Times New Roman" w:hAnsi="Times New Roman" w:cs="Times New Roman"/>
+          <w:sz w:val="24"/>
+          <w:szCs w:val="24"/>
+        </w:rPr>
+      </w:pPr>
+    </w:p>
+    <w:p>
+      <w:pPr>
+        <w:rPr>
+          <w:rFonts w:ascii="Times New Roman" w:hAnsi="Times New Roman" w:cs="Times New Roman"/>
+          <w:sz w:val="24"/>
+          <w:szCs w:val="24"/>
+        </w:rPr>
+      </w:pPr>
+      <w:r>
+        <w:rPr>
+          <w:rFonts w:ascii="Times New Roman" w:hAnsi="Times New Roman" w:cs="Times New Roman"/>
+          <w:sz w:val="24"/>
+          <w:szCs w:val="24"/>
+        </w:rPr>
+        <w:t>== Table structure for table user_data</w:t>
+      </w:r>
+    </w:p>
+    <w:p>
+      <w:pPr>
+        <w:rPr>
+          <w:rFonts w:ascii="Times New Roman" w:hAnsi="Times New Roman" w:cs="Times New Roman"/>
+          <w:sz w:val="24"/>
+          <w:szCs w:val="24"/>
+        </w:rPr>
+      </w:pPr>
+    </w:p>
+    <w:p>
+      <w:pPr>
+        <w:rPr>
+          <w:rFonts w:ascii="Times New Roman" w:hAnsi="Times New Roman" w:cs="Times New Roman"/>
+          <w:sz w:val="24"/>
+          <w:szCs w:val="24"/>
+        </w:rPr>
+      </w:pPr>
+      <w:r>
+        <w:rPr>
+          <w:rFonts w:ascii="Times New Roman" w:hAnsi="Times New Roman" w:cs="Times New Roman"/>
+          <w:sz w:val="24"/>
+          <w:szCs w:val="24"/>
+        </w:rPr>
+        <w:t>|------</w:t>
+      </w:r>
+    </w:p>
+    <w:p>
+      <w:pPr>
+        <w:rPr>
+          <w:rFonts w:ascii="Times New Roman" w:hAnsi="Times New Roman" w:cs="Times New Roman"/>
+          <w:sz w:val="24"/>
+          <w:szCs w:val="24"/>
+        </w:rPr>
+      </w:pPr>
+      <w:r>
+        <w:rPr>
+          <w:rFonts w:ascii="Times New Roman" w:hAnsi="Times New Roman" w:cs="Times New Roman"/>
+          <w:sz w:val="24"/>
+          <w:szCs w:val="24"/>
+        </w:rPr>
+        <w:t>|Column|Type|Null|Default</w:t>
+      </w:r>
+    </w:p>
+    <w:p>
+      <w:pPr>
+        <w:rPr>
+          <w:rFonts w:ascii="Times New Roman" w:hAnsi="Times New Roman" w:cs="Times New Roman"/>
+          <w:sz w:val="24"/>
+          <w:szCs w:val="24"/>
+        </w:rPr>
+      </w:pPr>
+      <w:r>
+        <w:rPr>
+          <w:rFonts w:ascii="Times New Roman" w:hAnsi="Times New Roman" w:cs="Times New Roman"/>
+          <w:sz w:val="24"/>
+          <w:szCs w:val="24"/>
+        </w:rPr>
+        <w:t>|------</w:t>
+      </w:r>
+    </w:p>
+    <w:p>
+      <w:pPr>
+        <w:rPr>
+          <w:rFonts w:ascii="Times New Roman" w:hAnsi="Times New Roman" w:cs="Times New Roman"/>
+          <w:sz w:val="24"/>
+          <w:szCs w:val="24"/>
+        </w:rPr>
+      </w:pPr>
+      <w:r>
+        <w:rPr>
+          <w:rFonts w:ascii="Times New Roman" w:hAnsi="Times New Roman" w:cs="Times New Roman"/>
+          <w:sz w:val="24"/>
+          <w:szCs w:val="24"/>
+        </w:rPr>
+        <w:t>|//**account_number**//|int(11)|No|</w:t>
+      </w:r>
+    </w:p>
+    <w:p>
+      <w:pPr>
+        <w:rPr>
+          <w:rFonts w:ascii="Times New Roman" w:hAnsi="Times New Roman" w:cs="Times New Roman"/>
+          <w:sz w:val="24"/>
+          <w:szCs w:val="24"/>
+        </w:rPr>
+      </w:pPr>
+      <w:r>
+        <w:rPr>
+          <w:rFonts w:ascii="Times New Roman" w:hAnsi="Times New Roman" w:cs="Times New Roman"/>
+          <w:sz w:val="24"/>
+          <w:szCs w:val="24"/>
+        </w:rPr>
+        <w:t>|char_level|int(11)|No|</w:t>
+      </w:r>
+    </w:p>
+    <w:p>
+      <w:pPr>
+        <w:rPr>
+          <w:rFonts w:ascii="Times New Roman" w:hAnsi="Times New Roman" w:cs="Times New Roman"/>
+          <w:sz w:val="24"/>
+          <w:szCs w:val="24"/>
+        </w:rPr>
+      </w:pPr>
+      <w:r>
+        <w:rPr>
+          <w:rFonts w:ascii="Times New Roman" w:hAnsi="Times New Roman" w:cs="Times New Roman"/>
+          <w:sz w:val="24"/>
+          <w:szCs w:val="24"/>
+        </w:rPr>
+        <w:t>|quests_completed|int(10)|No|0</w:t>
+      </w:r>
+    </w:p>
+    <w:p>
+      <w:pPr>
+        <w:rPr>
+          <w:rFonts w:ascii="Times New Roman" w:hAnsi="Times New Roman" w:cs="Times New Roman"/>
+          <w:sz w:val="24"/>
+          <w:szCs w:val="24"/>
+        </w:rPr>
+      </w:pPr>
+      <w:r>
+        <w:rPr>
+          <w:rFonts w:ascii="Times New Roman" w:hAnsi="Times New Roman" w:cs="Times New Roman"/>
+          <w:sz w:val="24"/>
+          <w:szCs w:val="24"/>
+        </w:rPr>
+        <w:t>|image_path|varchar(30)|No|</w:t>
+      </w:r>
+    </w:p>
+    <w:p>
+      <w:pPr>
+        <w:rPr>
+          <w:rFonts w:ascii="Times New Roman" w:hAnsi="Times New Roman" w:cs="Times New Roman"/>
+          <w:sz w:val="24"/>
+          <w:szCs w:val="24"/>
+        </w:rPr>
+      </w:pPr>
+      <w:r>
+        <w:rPr>
+          <w:rFonts w:ascii="Times New Roman" w:hAnsi="Times New Roman" w:cs="Times New Roman"/>
+          <w:sz w:val="24"/>
+          <w:szCs w:val="24"/>
+        </w:rPr>
+        <w:t>== Dumping data for table user_data</w:t>
+      </w:r>
+    </w:p>
+    <w:p>
+      <w:pPr>
+        <w:rPr>
+          <w:rFonts w:ascii="Times New Roman" w:hAnsi="Times New Roman" w:cs="Times New Roman"/>
+          <w:sz w:val="24"/>
+          <w:szCs w:val="24"/>
+        </w:rPr>
+      </w:pPr>
+    </w:p>
+    <w:p>
+      <w:pPr>
+        <w:rPr>
+          <w:rFonts w:ascii="Times New Roman" w:hAnsi="Times New Roman" w:cs="Times New Roman"/>
+          <w:sz w:val="24"/>
+          <w:szCs w:val="24"/>
+        </w:rPr>
+      </w:pPr>
+      <w:r>
+        <w:rPr>
+          <w:rFonts w:ascii="Times New Roman" w:hAnsi="Times New Roman" w:cs="Times New Roman"/>
+          <w:sz w:val="24"/>
+          <w:szCs w:val="24"/>
+        </w:rPr>
+        <w:lastRenderedPageBreak/>
+        <w:t>== Table structure for table user_friends</w:t>
+      </w:r>
+    </w:p>
+    <w:p>
+      <w:pPr>
+        <w:rPr>
+          <w:rFonts w:ascii="Times New Roman" w:hAnsi="Times New Roman" w:cs="Times New Roman"/>
+          <w:sz w:val="24"/>
+          <w:szCs w:val="24"/>
+        </w:rPr>
+      </w:pPr>
+    </w:p>
+    <w:p>
+      <w:pPr>
+        <w:rPr>
+          <w:rFonts w:ascii="Times New Roman" w:hAnsi="Times New Roman" w:cs="Times New Roman"/>
+          <w:sz w:val="24"/>
+          <w:szCs w:val="24"/>
+        </w:rPr>
+      </w:pPr>
+      <w:r>
+        <w:rPr>
+          <w:rFonts w:ascii="Times New Roman" w:hAnsi="Times New Roman" w:cs="Times New Roman"/>
+          <w:sz w:val="24"/>
+          <w:szCs w:val="24"/>
+        </w:rPr>
+        <w:t>|------</w:t>
+      </w:r>
+    </w:p>
+    <w:p>
+      <w:pPr>
+        <w:rPr>
+          <w:rFonts w:ascii="Times New Roman" w:hAnsi="Times New Roman" w:cs="Times New Roman"/>
+          <w:sz w:val="24"/>
+          <w:szCs w:val="24"/>
+        </w:rPr>
+      </w:pPr>
+      <w:r>
+        <w:rPr>
+          <w:rFonts w:ascii="Times New Roman" w:hAnsi="Times New Roman" w:cs="Times New Roman"/>
+          <w:sz w:val="24"/>
+          <w:szCs w:val="24"/>
+        </w:rPr>
+        <w:t>|Column|Type|Null|Default</w:t>
+      </w:r>
+    </w:p>
+    <w:p>
+      <w:pPr>
+        <w:rPr>
+          <w:rFonts w:ascii="Times New Roman" w:hAnsi="Times New Roman" w:cs="Times New Roman"/>
+          <w:sz w:val="24"/>
+          <w:szCs w:val="24"/>
+        </w:rPr>
+      </w:pPr>
+      <w:r>
+        <w:rPr>
+          <w:rFonts w:ascii="Times New Roman" w:hAnsi="Times New Roman" w:cs="Times New Roman"/>
+          <w:sz w:val="24"/>
+          <w:szCs w:val="24"/>
+        </w:rPr>
+        <w:t>|------</w:t>
+      </w:r>
+    </w:p>
+    <w:p>
+      <w:pPr>
+        <w:rPr>
+          <w:rFonts w:ascii="Times New Roman" w:hAnsi="Times New Roman" w:cs="Times New Roman"/>
+          <w:sz w:val="24"/>
+          <w:szCs w:val="24"/>
+        </w:rPr>
+      </w:pPr>
+      <w:r>
+        <w:rPr>
+          <w:rFonts w:ascii="Times New Roman" w:hAnsi="Times New Roman" w:cs="Times New Roman"/>
+          <w:sz w:val="24"/>
+          <w:szCs w:val="24"/>
+        </w:rPr>
+        <w:t>|//**id**//|int(11)|No|</w:t>
+      </w:r>
+    </w:p>
+    <w:p>
+      <w:pPr>
+        <w:rPr>
+          <w:rFonts w:ascii="Times New Roman" w:hAnsi="Times New Roman" w:cs="Times New Roman"/>
+          <w:sz w:val="24"/>
+          <w:szCs w:val="24"/>
+        </w:rPr>
+      </w:pPr>
+      <w:r>
+        <w:rPr>
+          <w:rFonts w:ascii="Times New Roman" w:hAnsi="Times New Roman" w:cs="Times New Roman"/>
+          <w:sz w:val="24"/>
+          <w:szCs w:val="24"/>
+        </w:rPr>
+        <w:t>|account_number|int(11)|No|</w:t>
+      </w:r>
+    </w:p>
+    <w:p>
+      <w:pPr>
+        <w:rPr>
+          <w:rFonts w:ascii="Times New Roman" w:hAnsi="Times New Roman" w:cs="Times New Roman"/>
+          <w:sz w:val="24"/>
+          <w:szCs w:val="24"/>
+        </w:rPr>
+      </w:pPr>
+      <w:r>
+        <w:rPr>
+          <w:rFonts w:ascii="Times New Roman" w:hAnsi="Times New Roman" w:cs="Times New Roman"/>
+          <w:sz w:val="24"/>
+          <w:szCs w:val="24"/>
+        </w:rPr>
+        <w:t>|friend_name|varchar(45)|No|</w:t>
+      </w:r>
+    </w:p>
+    <w:p>
+      <w:pPr>
+        <w:rPr>
+          <w:rFonts w:ascii="Times New Roman" w:hAnsi="Times New Roman" w:cs="Times New Roman"/>
+          <w:sz w:val="24"/>
+          <w:szCs w:val="24"/>
+        </w:rPr>
+      </w:pPr>
+      <w:r>
+        <w:rPr>
+          <w:rFonts w:ascii="Times New Roman" w:hAnsi="Times New Roman" w:cs="Times New Roman"/>
+          <w:sz w:val="24"/>
+          <w:szCs w:val="24"/>
+        </w:rPr>
+        <w:t>== Dumping data for table user_friends</w:t>
+      </w:r>
+    </w:p>
+    <w:p>
+      <w:pPr>
+        <w:rPr>
+          <w:rFonts w:ascii="Times New Roman" w:hAnsi="Times New Roman" w:cs="Times New Roman"/>
+          <w:sz w:val="24"/>
+          <w:szCs w:val="24"/>
+        </w:rPr>
+      </w:pPr>
+    </w:p>
+    <w:p>
+      <w:pPr>
+        <w:rPr>
+          <w:rFonts w:ascii="Times New Roman" w:hAnsi="Times New Roman" w:cs="Times New Roman"/>
+          <w:sz w:val="24"/>
+          <w:szCs w:val="24"/>
+        </w:rPr>
+      </w:pPr>
+      <w:r>
+        <w:rPr>
+          <w:rFonts w:ascii="Times New Roman" w:hAnsi="Times New Roman" w:cs="Times New Roman"/>
+          <w:sz w:val="24"/>
+          <w:szCs w:val="24"/>
+        </w:rPr>
+        <w:t>== Table structure for table user_quests</w:t>
+      </w:r>
+    </w:p>
+    <w:p>
+      <w:pPr>
+        <w:rPr>
+          <w:rFonts w:ascii="Times New Roman" w:hAnsi="Times New Roman" w:cs="Times New Roman"/>
+          <w:sz w:val="24"/>
+          <w:szCs w:val="24"/>
+        </w:rPr>
+      </w:pPr>
+    </w:p>
+    <w:p>
+      <w:pPr>
+        <w:rPr>
+          <w:rFonts w:ascii="Times New Roman" w:hAnsi="Times New Roman" w:cs="Times New Roman"/>
+          <w:sz w:val="24"/>
+          <w:szCs w:val="24"/>
+        </w:rPr>
+      </w:pPr>
+      <w:r>
+        <w:rPr>
+          <w:rFonts w:ascii="Times New Roman" w:hAnsi="Times New Roman" w:cs="Times New Roman"/>
+          <w:sz w:val="24"/>
+          <w:szCs w:val="24"/>
+        </w:rPr>
+        <w:t>|------</w:t>
+      </w:r>
+    </w:p>
+    <w:p>
+      <w:pPr>
+        <w:rPr>
+          <w:rFonts w:ascii="Times New Roman" w:hAnsi="Times New Roman" w:cs="Times New Roman"/>
+          <w:sz w:val="24"/>
+          <w:szCs w:val="24"/>
+        </w:rPr>
+      </w:pPr>
+      <w:r>
+        <w:rPr>
+          <w:rFonts w:ascii="Times New Roman" w:hAnsi="Times New Roman" w:cs="Times New Roman"/>
+          <w:sz w:val="24"/>
+          <w:szCs w:val="24"/>
+        </w:rPr>
+        <w:t>|Column|Type|Null|Default</w:t>
+      </w:r>
+    </w:p>
+    <w:p>
+      <w:pPr>
+        <w:rPr>
+          <w:rFonts w:ascii="Times New Roman" w:hAnsi="Times New Roman" w:cs="Times New Roman"/>
+          <w:sz w:val="24"/>
+          <w:szCs w:val="24"/>
+        </w:rPr>
+      </w:pPr>
+      <w:r>
+        <w:rPr>
+          <w:rFonts w:ascii="Times New Roman" w:hAnsi="Times New Roman" w:cs="Times New Roman"/>
+          <w:sz w:val="24"/>
+          <w:szCs w:val="24"/>
+        </w:rPr>
+        <w:t>|------</w:t>
+      </w:r>
+    </w:p>
+    <w:p>
+      <w:pPr>
+        <w:rPr>
+          <w:rFonts w:ascii="Times New Roman" w:hAnsi="Times New Roman" w:cs="Times New Roman"/>
+          <w:sz w:val="24"/>
+          <w:szCs w:val="24"/>
+        </w:rPr>
+      </w:pPr>
+      <w:r>
+        <w:rPr>
+          <w:rFonts w:ascii="Times New Roman" w:hAnsi="Times New Roman" w:cs="Times New Roman"/>
+          <w:sz w:val="24"/>
+          <w:szCs w:val="24"/>
+        </w:rPr>
+        <w:t>|account_number|int(11)|No|</w:t>
+      </w:r>
+    </w:p>
+    <w:p>
+      <w:pPr>
+        <w:rPr>
+          <w:rFonts w:ascii="Times New Roman" w:hAnsi="Times New Roman" w:cs="Times New Roman"/>
+          <w:sz w:val="24"/>
+          <w:szCs w:val="24"/>
+        </w:rPr>
+      </w:pPr>
+      <w:r>
+        <w:rPr>
+          <w:rFonts w:ascii="Times New Roman" w:hAnsi="Times New Roman" w:cs="Times New Roman"/>
+          <w:sz w:val="24"/>
+          <w:szCs w:val="24"/>
+        </w:rPr>
+        <w:t>|quest_id|int(11)|No|</w:t>
+      </w:r>
+    </w:p>
+    <w:p>
+      <w:pPr>
+        <w:rPr>
+          <w:rFonts w:ascii="Times New Roman" w:hAnsi="Times New Roman" w:cs="Times New Roman"/>
+          <w:sz w:val="24"/>
+          <w:szCs w:val="24"/>
+        </w:rPr>
+      </w:pPr>
+      <w:r>
+        <w:rPr>
+          <w:rFonts w:ascii="Times New Roman" w:hAnsi="Times New Roman" w:cs="Times New Roman"/>
+          <w:sz w:val="24"/>
+          <w:szCs w:val="24"/>
+        </w:rPr>
+        <w:t>|completion|tinyint(1)|No|0</w:t>
+      </w:r>
+    </w:p>
+    <w:p>
+      <w:pPr>
+        <w:rPr>
+          <w:rFonts w:ascii="Times New Roman" w:hAnsi="Times New Roman" w:cs="Times New Roman"/>
+          <w:sz w:val="24"/>
+          <w:szCs w:val="24"/>
+        </w:rPr>
+      </w:pPr>
+      <w:r>
+        <w:rPr>
+          <w:rFonts w:ascii="Times New Roman" w:hAnsi="Times New Roman" w:cs="Times New Roman"/>
+          <w:sz w:val="24"/>
+          <w:szCs w:val="24"/>
+        </w:rPr>
+        <w:t>|//**id**//|int(11)|No|</w:t>
+      </w:r>
+    </w:p>
+    <w:p>
+      <w:pPr>
+        <w:rPr>
+          <w:rFonts w:ascii="Times New Roman" w:hAnsi="Times New Roman" w:cs="Times New Roman"/>
+          <w:sz w:val="24"/>
+          <w:szCs w:val="24"/>
+        </w:rPr>
+      </w:pPr>
+      <w:r>
+        <w:rPr>
+          <w:rFonts w:ascii="Times New Roman" w:hAnsi="Times New Roman" w:cs="Times New Roman"/>
+          <w:sz w:val="24"/>
+          <w:szCs w:val="24"/>
+        </w:rPr>
+        <w:t>== Dumping data for table user_quests</w:t>
       </w:r>
     </w:p>
     <w:p>
@@ -316,6 +1578,23 @@
       </w:r>
       <w:bookmarkStart w:id="0" w:name="_GoBack"/>
       <w:bookmarkEnd w:id="0"/>
+    </w:p>
+    <w:p>
+      <w:pPr>
+        <w:rPr>
+          <w:rFonts w:ascii="Times New Roman" w:hAnsi="Times New Roman" w:cs="Times New Roman"/>
+          <w:sz w:val="24"/>
+          <w:szCs w:val="24"/>
+        </w:rPr>
+      </w:pPr>
+      <w:r>
+        <w:rPr>
+          <w:rFonts w:ascii="Times New Roman" w:hAnsi="Times New Roman" w:cs="Times New Roman"/>
+          <w:sz w:val="24"/>
+          <w:szCs w:val="24"/>
+        </w:rPr>
+        <w:t>Use Cases:</w:t>
+      </w:r>
     </w:p>
     <w:sectPr>
       <w:pgSz w:w="12240" w:h="15840"/>

</xml_diff>